<commit_message>
Aggiunto partizione in sottosistemi
</commit_message>
<xml_diff>
--- a/Deliverables/SystemDesign_EasyJob.docx
+++ b/Deliverables/SystemDesign_EasyJob.docx
@@ -416,14 +416,7 @@
           <w:sz w:val="24"/>
           <w:szCs w:val="24"/>
         </w:rPr>
-        <w:t>RAD:</w:t>
-      </w:r>
-      <w:r>
-        <w:rPr>
-          <w:sz w:val="24"/>
-          <w:szCs w:val="24"/>
-        </w:rPr>
-        <w:t xml:space="preserve"> </w:t>
+        <w:t xml:space="preserve">RAD: </w:t>
       </w:r>
       <w:proofErr w:type="spellStart"/>
       <w:r>
@@ -475,21 +468,7 @@
           <w:sz w:val="24"/>
           <w:szCs w:val="24"/>
         </w:rPr>
-        <w:t>SDD:</w:t>
-      </w:r>
-      <w:r>
-        <w:rPr>
-          <w:sz w:val="24"/>
-          <w:szCs w:val="24"/>
-        </w:rPr>
-        <w:t xml:space="preserve"> </w:t>
-      </w:r>
-      <w:r>
-        <w:rPr>
-          <w:sz w:val="24"/>
-          <w:szCs w:val="24"/>
-        </w:rPr>
-        <w:t xml:space="preserve">System Design </w:t>
+        <w:t xml:space="preserve">SDD: System Design </w:t>
       </w:r>
       <w:proofErr w:type="spellStart"/>
       <w:r>
@@ -525,21 +504,7 @@
           <w:sz w:val="24"/>
           <w:szCs w:val="24"/>
         </w:rPr>
-        <w:t>ODD:</w:t>
-      </w:r>
-      <w:r>
-        <w:rPr>
-          <w:sz w:val="24"/>
-          <w:szCs w:val="24"/>
-        </w:rPr>
-        <w:t xml:space="preserve"> </w:t>
-      </w:r>
-      <w:r>
-        <w:rPr>
-          <w:sz w:val="24"/>
-          <w:szCs w:val="24"/>
-        </w:rPr>
-        <w:t xml:space="preserve">Object Design </w:t>
+        <w:t xml:space="preserve">ODD: Object Design </w:t>
       </w:r>
       <w:proofErr w:type="spellStart"/>
       <w:r>
@@ -575,21 +540,7 @@
           <w:sz w:val="24"/>
           <w:szCs w:val="24"/>
         </w:rPr>
-        <w:t>DB:</w:t>
-      </w:r>
-      <w:r>
-        <w:rPr>
-          <w:sz w:val="24"/>
-          <w:szCs w:val="24"/>
-        </w:rPr>
-        <w:t xml:space="preserve"> </w:t>
-      </w:r>
-      <w:r>
-        <w:rPr>
-          <w:sz w:val="24"/>
-          <w:szCs w:val="24"/>
-        </w:rPr>
-        <w:t>Database.</w:t>
+        <w:t>DB: Database.</w:t>
       </w:r>
     </w:p>
     <w:p>
@@ -609,21 +560,7 @@
           <w:sz w:val="24"/>
           <w:szCs w:val="24"/>
         </w:rPr>
-        <w:t>MVC:</w:t>
-      </w:r>
-      <w:r>
-        <w:rPr>
-          <w:sz w:val="24"/>
-          <w:szCs w:val="24"/>
-        </w:rPr>
-        <w:t xml:space="preserve"> </w:t>
-      </w:r>
-      <w:r>
-        <w:rPr>
-          <w:sz w:val="24"/>
-          <w:szCs w:val="24"/>
-        </w:rPr>
-        <w:t xml:space="preserve">Model Control </w:t>
+        <w:t xml:space="preserve">MVC: Model </w:t>
       </w:r>
       <w:proofErr w:type="spellStart"/>
       <w:r>
@@ -634,6 +571,13 @@
         <w:t>View</w:t>
       </w:r>
       <w:proofErr w:type="spellEnd"/>
+      <w:r>
+        <w:rPr>
+          <w:sz w:val="24"/>
+          <w:szCs w:val="24"/>
+        </w:rPr>
+        <w:t xml:space="preserve"> Control</w:t>
+      </w:r>
       <w:r>
         <w:rPr>
           <w:sz w:val="24"/>
@@ -811,37 +755,7 @@
           <w:sz w:val="24"/>
           <w:szCs w:val="24"/>
         </w:rPr>
-        <w:t xml:space="preserve"> Software Engineering: Using UML,</w:t>
-      </w:r>
-      <w:r>
-        <w:rPr>
-          <w:sz w:val="24"/>
-          <w:szCs w:val="24"/>
-        </w:rPr>
-        <w:t xml:space="preserve"> </w:t>
-      </w:r>
-      <w:r>
-        <w:rPr>
-          <w:sz w:val="24"/>
-          <w:szCs w:val="24"/>
-        </w:rPr>
-        <w:t xml:space="preserve">Patterns and </w:t>
-      </w:r>
-      <w:proofErr w:type="gramStart"/>
-      <w:r>
-        <w:rPr>
-          <w:sz w:val="24"/>
-          <w:szCs w:val="24"/>
-        </w:rPr>
-        <w:t>Java ,</w:t>
-      </w:r>
-      <w:proofErr w:type="gramEnd"/>
-      <w:r>
-        <w:rPr>
-          <w:sz w:val="24"/>
-          <w:szCs w:val="24"/>
-        </w:rPr>
-        <w:t xml:space="preserve"> (2nd </w:t>
+        <w:t xml:space="preserve"> Software Engineering: Using UML, Patterns and Java, (2nd </w:t>
       </w:r>
       <w:proofErr w:type="spellStart"/>
       <w:r>
@@ -857,14 +771,7 @@
           <w:sz w:val="24"/>
           <w:szCs w:val="24"/>
         </w:rPr>
-        <w:t xml:space="preserve"> Hall, 2003</w:t>
-      </w:r>
-      <w:r>
-        <w:rPr>
-          <w:sz w:val="24"/>
-          <w:szCs w:val="24"/>
-        </w:rPr>
-        <w:t>).</w:t>
+        <w:t xml:space="preserve"> Hall, 2003).</w:t>
       </w:r>
     </w:p>
     <w:p>
@@ -979,8 +886,498 @@
           <w:szCs w:val="24"/>
         </w:rPr>
       </w:pPr>
+    </w:p>
+    <w:p>
+      <w:pPr>
+        <w:pStyle w:val="Paragrafoelenco"/>
+        <w:ind w:left="1140"/>
+        <w:rPr>
+          <w:sz w:val="24"/>
+          <w:szCs w:val="24"/>
+        </w:rPr>
+      </w:pPr>
+    </w:p>
+    <w:p>
+      <w:pPr>
+        <w:pStyle w:val="Paragrafoelenco"/>
+        <w:ind w:left="1140"/>
+        <w:rPr>
+          <w:sz w:val="24"/>
+          <w:szCs w:val="24"/>
+        </w:rPr>
+      </w:pPr>
+    </w:p>
+    <w:p>
+      <w:pPr>
+        <w:pStyle w:val="Paragrafoelenco"/>
+        <w:ind w:left="1140"/>
+        <w:rPr>
+          <w:sz w:val="24"/>
+          <w:szCs w:val="24"/>
+        </w:rPr>
+      </w:pPr>
+    </w:p>
+    <w:p>
+      <w:pPr>
+        <w:pStyle w:val="Paragrafoelenco"/>
+        <w:ind w:left="1140"/>
+        <w:rPr>
+          <w:sz w:val="24"/>
+          <w:szCs w:val="24"/>
+        </w:rPr>
+      </w:pPr>
+    </w:p>
+    <w:p>
+      <w:pPr>
+        <w:pStyle w:val="Paragrafoelenco"/>
+        <w:ind w:left="1140"/>
+        <w:rPr>
+          <w:sz w:val="24"/>
+          <w:szCs w:val="24"/>
+        </w:rPr>
+      </w:pPr>
+    </w:p>
+    <w:p>
+      <w:pPr>
+        <w:pStyle w:val="Paragrafoelenco"/>
+        <w:ind w:left="1140"/>
+        <w:rPr>
+          <w:sz w:val="24"/>
+          <w:szCs w:val="24"/>
+        </w:rPr>
+      </w:pPr>
+    </w:p>
+    <w:p>
+      <w:pPr>
+        <w:pStyle w:val="Paragrafoelenco"/>
+        <w:ind w:left="1140"/>
+        <w:rPr>
+          <w:sz w:val="24"/>
+          <w:szCs w:val="24"/>
+        </w:rPr>
+      </w:pPr>
+    </w:p>
+    <w:p>
+      <w:pPr>
+        <w:pStyle w:val="Paragrafoelenco"/>
+        <w:ind w:left="1140"/>
+        <w:rPr>
+          <w:sz w:val="24"/>
+          <w:szCs w:val="24"/>
+        </w:rPr>
+      </w:pPr>
+    </w:p>
+    <w:p>
+      <w:pPr>
+        <w:pStyle w:val="Paragrafoelenco"/>
+        <w:ind w:left="1140"/>
+        <w:rPr>
+          <w:sz w:val="24"/>
+          <w:szCs w:val="24"/>
+        </w:rPr>
+      </w:pPr>
+    </w:p>
+    <w:p>
+      <w:pPr>
+        <w:pStyle w:val="Paragrafoelenco"/>
+        <w:ind w:left="1140"/>
+        <w:rPr>
+          <w:sz w:val="24"/>
+          <w:szCs w:val="24"/>
+        </w:rPr>
+      </w:pPr>
+    </w:p>
+    <w:p>
+      <w:pPr>
+        <w:pStyle w:val="Paragrafoelenco"/>
+        <w:ind w:left="1140"/>
+        <w:rPr>
+          <w:sz w:val="24"/>
+          <w:szCs w:val="24"/>
+        </w:rPr>
+      </w:pPr>
+    </w:p>
+    <w:p>
+      <w:pPr>
+        <w:pStyle w:val="Paragrafoelenco"/>
+        <w:ind w:left="1140"/>
+        <w:rPr>
+          <w:sz w:val="24"/>
+          <w:szCs w:val="24"/>
+        </w:rPr>
+      </w:pPr>
+    </w:p>
+    <w:p>
+      <w:pPr>
+        <w:pStyle w:val="Paragrafoelenco"/>
+        <w:ind w:left="1140"/>
+        <w:rPr>
+          <w:sz w:val="24"/>
+          <w:szCs w:val="24"/>
+        </w:rPr>
+      </w:pPr>
+    </w:p>
+    <w:p>
+      <w:pPr>
+        <w:pStyle w:val="Paragrafoelenco"/>
+        <w:ind w:left="1140"/>
+        <w:rPr>
+          <w:sz w:val="24"/>
+          <w:szCs w:val="24"/>
+        </w:rPr>
+      </w:pPr>
+    </w:p>
+    <w:p>
+      <w:pPr>
+        <w:pStyle w:val="Paragrafoelenco"/>
+        <w:ind w:left="1140"/>
+        <w:rPr>
+          <w:sz w:val="24"/>
+          <w:szCs w:val="24"/>
+        </w:rPr>
+      </w:pPr>
+    </w:p>
+    <w:p>
+      <w:pPr>
+        <w:pStyle w:val="Paragrafoelenco"/>
+        <w:ind w:left="1140"/>
+        <w:rPr>
+          <w:sz w:val="24"/>
+          <w:szCs w:val="24"/>
+        </w:rPr>
+      </w:pPr>
+    </w:p>
+    <w:p>
+      <w:pPr>
+        <w:pStyle w:val="Paragrafoelenco"/>
+        <w:ind w:left="1140"/>
+        <w:rPr>
+          <w:sz w:val="24"/>
+          <w:szCs w:val="24"/>
+        </w:rPr>
+      </w:pPr>
+    </w:p>
+    <w:p>
+      <w:pPr>
+        <w:pStyle w:val="Paragrafoelenco"/>
+        <w:ind w:left="1140"/>
+        <w:rPr>
+          <w:sz w:val="24"/>
+          <w:szCs w:val="24"/>
+        </w:rPr>
+      </w:pPr>
+    </w:p>
+    <w:p>
+      <w:pPr>
+        <w:pStyle w:val="Paragrafoelenco"/>
+        <w:ind w:left="1140"/>
+        <w:rPr>
+          <w:sz w:val="24"/>
+          <w:szCs w:val="24"/>
+        </w:rPr>
+      </w:pPr>
+    </w:p>
+    <w:p>
+      <w:pPr>
+        <w:pStyle w:val="Paragrafoelenco"/>
+        <w:ind w:left="1140"/>
+        <w:rPr>
+          <w:sz w:val="24"/>
+          <w:szCs w:val="24"/>
+        </w:rPr>
+      </w:pPr>
+    </w:p>
+    <w:p>
+      <w:pPr>
+        <w:pStyle w:val="Paragrafoelenco"/>
+        <w:ind w:left="1140"/>
+        <w:rPr>
+          <w:sz w:val="24"/>
+          <w:szCs w:val="24"/>
+        </w:rPr>
+      </w:pPr>
+    </w:p>
+    <w:p>
+      <w:pPr>
+        <w:pStyle w:val="Paragrafoelenco"/>
+        <w:ind w:left="1140"/>
+        <w:rPr>
+          <w:sz w:val="24"/>
+          <w:szCs w:val="24"/>
+        </w:rPr>
+      </w:pPr>
+    </w:p>
+    <w:p>
+      <w:pPr>
+        <w:pStyle w:val="Paragrafoelenco"/>
+        <w:numPr>
+          <w:ilvl w:val="1"/>
+          <w:numId w:val="1"/>
+        </w:numPr>
+        <w:rPr>
+          <w:b/>
+          <w:bCs/>
+          <w:sz w:val="24"/>
+          <w:szCs w:val="24"/>
+        </w:rPr>
+      </w:pPr>
+      <w:r>
+        <w:rPr>
+          <w:b/>
+          <w:bCs/>
+          <w:sz w:val="24"/>
+          <w:szCs w:val="24"/>
+        </w:rPr>
+        <w:lastRenderedPageBreak/>
+        <w:t>Decomposizione in sottosistemi</w:t>
+      </w:r>
+    </w:p>
+    <w:p>
+      <w:pPr>
+        <w:pStyle w:val="Paragrafoelenco"/>
+        <w:ind w:left="1140"/>
+        <w:rPr>
+          <w:sz w:val="24"/>
+          <w:szCs w:val="24"/>
+        </w:rPr>
+      </w:pPr>
+      <w:r>
+        <w:rPr>
+          <w:sz w:val="24"/>
+          <w:szCs w:val="24"/>
+        </w:rPr>
+        <w:t>Il sistema è stato scomposto in tre sottosistemi al fine di raggiungere l’obiettivo di minimizzare l’accoppiamento e garantire una forte coesione.</w:t>
+      </w:r>
+    </w:p>
+    <w:p>
+      <w:pPr>
+        <w:pStyle w:val="Paragrafoelenco"/>
+        <w:ind w:left="1140"/>
+        <w:rPr>
+          <w:sz w:val="24"/>
+          <w:szCs w:val="24"/>
+        </w:rPr>
+      </w:pPr>
+      <w:r>
+        <w:rPr>
+          <w:sz w:val="24"/>
+          <w:szCs w:val="24"/>
+        </w:rPr>
+        <w:t>I sottosistemi sono</w:t>
+      </w:r>
+      <w:r>
+        <w:rPr>
+          <w:sz w:val="24"/>
+          <w:szCs w:val="24"/>
+        </w:rPr>
+        <w:t xml:space="preserve"> divisi per tipo di funzionalità (dove facciamo riferimento nel documento RAD, nella sezione 1 di “Requisiti”)</w:t>
+      </w:r>
+      <w:r>
+        <w:rPr>
+          <w:sz w:val="24"/>
+          <w:szCs w:val="24"/>
+        </w:rPr>
+        <w:t>:</w:t>
+      </w:r>
+    </w:p>
+    <w:p>
+      <w:pPr>
+        <w:pStyle w:val="Paragrafoelenco"/>
+        <w:numPr>
+          <w:ilvl w:val="0"/>
+          <w:numId w:val="17"/>
+        </w:numPr>
+        <w:rPr>
+          <w:sz w:val="24"/>
+          <w:szCs w:val="24"/>
+        </w:rPr>
+      </w:pPr>
+      <w:r>
+        <w:rPr>
+          <w:sz w:val="24"/>
+          <w:szCs w:val="24"/>
+        </w:rPr>
+        <w:t xml:space="preserve">Gestione Utente: Comprende tutte le funzionalità riguardanti gli utenti, e corrispondono ai requisiti funzionali: </w:t>
+      </w:r>
+      <w:r>
+        <w:rPr>
+          <w:sz w:val="24"/>
+          <w:szCs w:val="24"/>
+        </w:rPr>
+        <w:t xml:space="preserve">RF3, </w:t>
+      </w:r>
+      <w:r>
+        <w:rPr>
+          <w:sz w:val="24"/>
+          <w:szCs w:val="24"/>
+        </w:rPr>
+        <w:t>RF</w:t>
+      </w:r>
+      <w:r>
+        <w:rPr>
+          <w:sz w:val="24"/>
+          <w:szCs w:val="24"/>
+        </w:rPr>
+        <w:t>4, RF5, RF6, RF10, RF19</w:t>
+      </w:r>
+      <w:r>
+        <w:rPr>
+          <w:sz w:val="24"/>
+          <w:szCs w:val="24"/>
+        </w:rPr>
+        <w:t xml:space="preserve"> </w:t>
+      </w:r>
+    </w:p>
+    <w:p>
+      <w:pPr>
+        <w:pStyle w:val="Paragrafoelenco"/>
+        <w:numPr>
+          <w:ilvl w:val="0"/>
+          <w:numId w:val="17"/>
+        </w:numPr>
+        <w:rPr>
+          <w:sz w:val="24"/>
+          <w:szCs w:val="24"/>
+        </w:rPr>
+      </w:pPr>
+      <w:r>
+        <w:rPr>
+          <w:sz w:val="24"/>
+          <w:szCs w:val="24"/>
+        </w:rPr>
+        <w:t>Gestione Bachec</w:t>
+      </w:r>
+      <w:r>
+        <w:rPr>
+          <w:sz w:val="24"/>
+          <w:szCs w:val="24"/>
+        </w:rPr>
+        <w:t>a: Comprende le funzionalità sia per gli annunci che per le candidature. Le funzionalità corrispondo ai requisiti funzionali</w:t>
+      </w:r>
+      <w:r>
+        <w:rPr>
+          <w:sz w:val="24"/>
+          <w:szCs w:val="24"/>
+        </w:rPr>
+        <w:t>: RF1, RF2, RF7, RF8, RF11, RF12, RF14, RF15, RF16, RF17.</w:t>
+      </w:r>
+    </w:p>
+    <w:p>
+      <w:pPr>
+        <w:pStyle w:val="Paragrafoelenco"/>
+        <w:numPr>
+          <w:ilvl w:val="0"/>
+          <w:numId w:val="17"/>
+        </w:numPr>
+        <w:rPr>
+          <w:sz w:val="24"/>
+          <w:szCs w:val="24"/>
+        </w:rPr>
+      </w:pPr>
+      <w:r>
+        <w:rPr>
+          <w:sz w:val="24"/>
+          <w:szCs w:val="24"/>
+        </w:rPr>
+        <w:t>Gestione Notifiche ed Inviti</w:t>
+      </w:r>
+      <w:r>
+        <w:rPr>
+          <w:sz w:val="24"/>
+          <w:szCs w:val="24"/>
+        </w:rPr>
+        <w:t>: Comprende le funzionalità di segnalazioni,</w:t>
+      </w:r>
+      <w:r>
+        <w:rPr>
+          <w:sz w:val="24"/>
+          <w:szCs w:val="24"/>
+        </w:rPr>
+        <w:t xml:space="preserve"> </w:t>
+      </w:r>
       <w:bookmarkStart w:id="0" w:name="_GoBack"/>
       <w:bookmarkEnd w:id="0"/>
+      <w:r>
+        <w:rPr>
+          <w:sz w:val="24"/>
+          <w:szCs w:val="24"/>
+        </w:rPr>
+        <w:t>notifiche ed inviti a colloquio. Le funzionalità corrispondo ai requisiti: RF9, RF13, RF18, RF20.</w:t>
+      </w:r>
+    </w:p>
+    <w:p>
+      <w:pPr>
+        <w:ind w:left="1500"/>
+        <w:rPr>
+          <w:sz w:val="24"/>
+          <w:szCs w:val="24"/>
+        </w:rPr>
+      </w:pPr>
+    </w:p>
+    <w:p>
+      <w:pPr>
+        <w:pStyle w:val="Paragrafoelenco"/>
+        <w:ind w:left="1140"/>
+        <w:rPr>
+          <w:sz w:val="24"/>
+          <w:szCs w:val="24"/>
+        </w:rPr>
+      </w:pPr>
+      <w:r>
+        <w:rPr>
+          <w:noProof/>
+          <w:sz w:val="24"/>
+          <w:szCs w:val="24"/>
+        </w:rPr>
+        <w:drawing>
+          <wp:inline distT="0" distB="0" distL="0" distR="0" wp14:anchorId="229355BE" wp14:editId="6A5DB6C5">
+            <wp:extent cx="4501515" cy="3657600"/>
+            <wp:effectExtent l="0" t="0" r="0" b="0"/>
+            <wp:docPr id="1" name="Immagine 1"/>
+            <wp:cNvGraphicFramePr>
+              <a:graphicFrameLocks xmlns:a="http://schemas.openxmlformats.org/drawingml/2006/main" noChangeAspect="1"/>
+            </wp:cNvGraphicFramePr>
+            <a:graphic xmlns:a="http://schemas.openxmlformats.org/drawingml/2006/main">
+              <a:graphicData uri="http://schemas.openxmlformats.org/drawingml/2006/picture">
+                <pic:pic xmlns:pic="http://schemas.openxmlformats.org/drawingml/2006/picture">
+                  <pic:nvPicPr>
+                    <pic:cNvPr id="0" name="Picture 1"/>
+                    <pic:cNvPicPr>
+                      <a:picLocks noChangeAspect="1" noChangeArrowheads="1"/>
+                    </pic:cNvPicPr>
+                  </pic:nvPicPr>
+                  <pic:blipFill>
+                    <a:blip r:embed="rId5">
+                      <a:extLst>
+                        <a:ext uri="{28A0092B-C50C-407E-A947-70E740481C1C}">
+                          <a14:useLocalDpi xmlns:a14="http://schemas.microsoft.com/office/drawing/2010/main" val="0"/>
+                        </a:ext>
+                      </a:extLst>
+                    </a:blip>
+                    <a:srcRect/>
+                    <a:stretch>
+                      <a:fillRect/>
+                    </a:stretch>
+                  </pic:blipFill>
+                  <pic:spPr bwMode="auto">
+                    <a:xfrm>
+                      <a:off x="0" y="0"/>
+                      <a:ext cx="4513063" cy="3666983"/>
+                    </a:xfrm>
+                    <a:prstGeom prst="rect">
+                      <a:avLst/>
+                    </a:prstGeom>
+                    <a:noFill/>
+                    <a:ln>
+                      <a:noFill/>
+                    </a:ln>
+                  </pic:spPr>
+                </pic:pic>
+              </a:graphicData>
+            </a:graphic>
+          </wp:inline>
+        </w:drawing>
+      </w:r>
     </w:p>
     <w:p>
       <w:pPr>
@@ -1036,6 +1433,119 @@
 <file path=word/numbering.xml><?xml version="1.0" encoding="utf-8"?>
 <w:numbering xmlns:wpc="http://schemas.microsoft.com/office/word/2010/wordprocessingCanvas" xmlns:cx="http://schemas.microsoft.com/office/drawing/2014/chartex" xmlns:cx1="http://schemas.microsoft.com/office/drawing/2015/9/8/chartex" xmlns:cx2="http://schemas.microsoft.com/office/drawing/2015/10/21/chartex" xmlns:cx3="http://schemas.microsoft.com/office/drawing/2016/5/9/chartex" xmlns:cx4="http://schemas.microsoft.com/office/drawing/2016/5/10/chartex" xmlns:cx5="http://schemas.microsoft.com/office/drawing/2016/5/11/chartex" xmlns:cx6="http://schemas.microsoft.com/office/drawing/2016/5/12/chartex" xmlns:cx7="http://schemas.microsoft.com/office/drawing/2016/5/13/chartex" xmlns:cx8="http://schemas.microsoft.com/office/drawing/2016/5/14/chartex" xmlns:mc="http://schemas.openxmlformats.org/markup-compatibility/2006" xmlns:aink="http://schemas.microsoft.com/office/drawing/2016/ink" xmlns:am3d="http://schemas.microsoft.com/office/drawing/2017/model3d" xmlns:o="urn:schemas-microsoft-com:office:office" xmlns:r="http://schemas.openxmlformats.org/officeDocument/2006/relationships" xmlns:m="http://schemas.openxmlformats.org/officeDocument/2006/math" xmlns:v="urn:schemas-microsoft-com:vml" xmlns:wp14="http://schemas.microsoft.com/office/word/2010/wordprocessingDrawing" xmlns:wp="http://schemas.openxmlformats.org/drawingml/2006/wordprocessingDrawing" xmlns:w10="urn:schemas-microsoft-com:office:word" xmlns:w="http://schemas.openxmlformats.org/wordprocessingml/2006/main" xmlns:w14="http://schemas.microsoft.com/office/word/2010/wordml" xmlns:w15="http://schemas.microsoft.com/office/word/2012/wordml" xmlns:w16cid="http://schemas.microsoft.com/office/word/2016/wordml/cid" xmlns:w16se="http://schemas.microsoft.com/office/word/2015/wordml/symex" xmlns:wpg="http://schemas.microsoft.com/office/word/2010/wordprocessingGroup" xmlns:wpi="http://schemas.microsoft.com/office/word/2010/wordprocessingInk" xmlns:wne="http://schemas.microsoft.com/office/word/2006/wordml" xmlns:wps="http://schemas.microsoft.com/office/word/2010/wordprocessingShape" mc:Ignorable="w14 w15 w16se w16cid wp14">
   <w:abstractNum w:abstractNumId="0" w15:restartNumberingAfterBreak="0">
+    <w:nsid w:val="0C9E3D2D"/>
+    <w:multiLevelType w:val="hybridMultilevel"/>
+    <w:tmpl w:val="729E7AEA"/>
+    <w:lvl w:ilvl="0" w:tplc="04100001">
+      <w:start w:val="1"/>
+      <w:numFmt w:val="bullet"/>
+      <w:lvlText w:val=""/>
+      <w:lvlJc w:val="left"/>
+      <w:pPr>
+        <w:ind w:left="1860" w:hanging="360"/>
+      </w:pPr>
+      <w:rPr>
+        <w:rFonts w:ascii="Symbol" w:hAnsi="Symbol" w:hint="default"/>
+      </w:rPr>
+    </w:lvl>
+    <w:lvl w:ilvl="1" w:tplc="04100003" w:tentative="1">
+      <w:start w:val="1"/>
+      <w:numFmt w:val="bullet"/>
+      <w:lvlText w:val="o"/>
+      <w:lvlJc w:val="left"/>
+      <w:pPr>
+        <w:ind w:left="2580" w:hanging="360"/>
+      </w:pPr>
+      <w:rPr>
+        <w:rFonts w:ascii="Courier New" w:hAnsi="Courier New" w:cs="Courier New" w:hint="default"/>
+      </w:rPr>
+    </w:lvl>
+    <w:lvl w:ilvl="2" w:tplc="04100005" w:tentative="1">
+      <w:start w:val="1"/>
+      <w:numFmt w:val="bullet"/>
+      <w:lvlText w:val=""/>
+      <w:lvlJc w:val="left"/>
+      <w:pPr>
+        <w:ind w:left="3300" w:hanging="360"/>
+      </w:pPr>
+      <w:rPr>
+        <w:rFonts w:ascii="Wingdings" w:hAnsi="Wingdings" w:hint="default"/>
+      </w:rPr>
+    </w:lvl>
+    <w:lvl w:ilvl="3" w:tplc="04100001" w:tentative="1">
+      <w:start w:val="1"/>
+      <w:numFmt w:val="bullet"/>
+      <w:lvlText w:val=""/>
+      <w:lvlJc w:val="left"/>
+      <w:pPr>
+        <w:ind w:left="4020" w:hanging="360"/>
+      </w:pPr>
+      <w:rPr>
+        <w:rFonts w:ascii="Symbol" w:hAnsi="Symbol" w:hint="default"/>
+      </w:rPr>
+    </w:lvl>
+    <w:lvl w:ilvl="4" w:tplc="04100003" w:tentative="1">
+      <w:start w:val="1"/>
+      <w:numFmt w:val="bullet"/>
+      <w:lvlText w:val="o"/>
+      <w:lvlJc w:val="left"/>
+      <w:pPr>
+        <w:ind w:left="4740" w:hanging="360"/>
+      </w:pPr>
+      <w:rPr>
+        <w:rFonts w:ascii="Courier New" w:hAnsi="Courier New" w:cs="Courier New" w:hint="default"/>
+      </w:rPr>
+    </w:lvl>
+    <w:lvl w:ilvl="5" w:tplc="04100005" w:tentative="1">
+      <w:start w:val="1"/>
+      <w:numFmt w:val="bullet"/>
+      <w:lvlText w:val=""/>
+      <w:lvlJc w:val="left"/>
+      <w:pPr>
+        <w:ind w:left="5460" w:hanging="360"/>
+      </w:pPr>
+      <w:rPr>
+        <w:rFonts w:ascii="Wingdings" w:hAnsi="Wingdings" w:hint="default"/>
+      </w:rPr>
+    </w:lvl>
+    <w:lvl w:ilvl="6" w:tplc="04100001" w:tentative="1">
+      <w:start w:val="1"/>
+      <w:numFmt w:val="bullet"/>
+      <w:lvlText w:val=""/>
+      <w:lvlJc w:val="left"/>
+      <w:pPr>
+        <w:ind w:left="6180" w:hanging="360"/>
+      </w:pPr>
+      <w:rPr>
+        <w:rFonts w:ascii="Symbol" w:hAnsi="Symbol" w:hint="default"/>
+      </w:rPr>
+    </w:lvl>
+    <w:lvl w:ilvl="7" w:tplc="04100003" w:tentative="1">
+      <w:start w:val="1"/>
+      <w:numFmt w:val="bullet"/>
+      <w:lvlText w:val="o"/>
+      <w:lvlJc w:val="left"/>
+      <w:pPr>
+        <w:ind w:left="6900" w:hanging="360"/>
+      </w:pPr>
+      <w:rPr>
+        <w:rFonts w:ascii="Courier New" w:hAnsi="Courier New" w:cs="Courier New" w:hint="default"/>
+      </w:rPr>
+    </w:lvl>
+    <w:lvl w:ilvl="8" w:tplc="04100005" w:tentative="1">
+      <w:start w:val="1"/>
+      <w:numFmt w:val="bullet"/>
+      <w:lvlText w:val=""/>
+      <w:lvlJc w:val="left"/>
+      <w:pPr>
+        <w:ind w:left="7620" w:hanging="360"/>
+      </w:pPr>
+      <w:rPr>
+        <w:rFonts w:ascii="Wingdings" w:hAnsi="Wingdings" w:hint="default"/>
+      </w:rPr>
+    </w:lvl>
+  </w:abstractNum>
+  <w:abstractNum w:abstractNumId="1" w15:restartNumberingAfterBreak="0">
     <w:nsid w:val="0CF959F8"/>
     <w:multiLevelType w:val="multilevel"/>
     <w:tmpl w:val="A68CFABE"/>
@@ -1155,7 +1665,7 @@
       </w:rPr>
     </w:lvl>
   </w:abstractNum>
-  <w:abstractNum w:abstractNumId="1" w15:restartNumberingAfterBreak="0">
+  <w:abstractNum w:abstractNumId="2" w15:restartNumberingAfterBreak="0">
     <w:nsid w:val="0FB25DAC"/>
     <w:multiLevelType w:val="multilevel"/>
     <w:tmpl w:val="ADDA2662"/>
@@ -1273,7 +1783,7 @@
       </w:rPr>
     </w:lvl>
   </w:abstractNum>
-  <w:abstractNum w:abstractNumId="2" w15:restartNumberingAfterBreak="0">
+  <w:abstractNum w:abstractNumId="3" w15:restartNumberingAfterBreak="0">
     <w:nsid w:val="12CD0446"/>
     <w:multiLevelType w:val="hybridMultilevel"/>
     <w:tmpl w:val="26D28A02"/>
@@ -1386,7 +1896,7 @@
       </w:rPr>
     </w:lvl>
   </w:abstractNum>
-  <w:abstractNum w:abstractNumId="3" w15:restartNumberingAfterBreak="0">
+  <w:abstractNum w:abstractNumId="4" w15:restartNumberingAfterBreak="0">
     <w:nsid w:val="1E567133"/>
     <w:multiLevelType w:val="multilevel"/>
     <w:tmpl w:val="9BB2727A"/>
@@ -1507,7 +2017,93 @@
       </w:rPr>
     </w:lvl>
   </w:abstractNum>
-  <w:abstractNum w:abstractNumId="4" w15:restartNumberingAfterBreak="0">
+  <w:abstractNum w:abstractNumId="5" w15:restartNumberingAfterBreak="0">
+    <w:nsid w:val="399B2108"/>
+    <w:multiLevelType w:val="hybridMultilevel"/>
+    <w:tmpl w:val="EE862F74"/>
+    <w:lvl w:ilvl="0" w:tplc="0410000F">
+      <w:start w:val="1"/>
+      <w:numFmt w:val="decimal"/>
+      <w:lvlText w:val="%1."/>
+      <w:lvlJc w:val="left"/>
+      <w:pPr>
+        <w:ind w:left="1434" w:hanging="360"/>
+      </w:pPr>
+    </w:lvl>
+    <w:lvl w:ilvl="1" w:tplc="04100019" w:tentative="1">
+      <w:start w:val="1"/>
+      <w:numFmt w:val="lowerLetter"/>
+      <w:lvlText w:val="%2."/>
+      <w:lvlJc w:val="left"/>
+      <w:pPr>
+        <w:ind w:left="2154" w:hanging="360"/>
+      </w:pPr>
+    </w:lvl>
+    <w:lvl w:ilvl="2" w:tplc="0410001B" w:tentative="1">
+      <w:start w:val="1"/>
+      <w:numFmt w:val="lowerRoman"/>
+      <w:lvlText w:val="%3."/>
+      <w:lvlJc w:val="right"/>
+      <w:pPr>
+        <w:ind w:left="2874" w:hanging="180"/>
+      </w:pPr>
+    </w:lvl>
+    <w:lvl w:ilvl="3" w:tplc="0410000F" w:tentative="1">
+      <w:start w:val="1"/>
+      <w:numFmt w:val="decimal"/>
+      <w:lvlText w:val="%4."/>
+      <w:lvlJc w:val="left"/>
+      <w:pPr>
+        <w:ind w:left="3594" w:hanging="360"/>
+      </w:pPr>
+    </w:lvl>
+    <w:lvl w:ilvl="4" w:tplc="04100019" w:tentative="1">
+      <w:start w:val="1"/>
+      <w:numFmt w:val="lowerLetter"/>
+      <w:lvlText w:val="%5."/>
+      <w:lvlJc w:val="left"/>
+      <w:pPr>
+        <w:ind w:left="4314" w:hanging="360"/>
+      </w:pPr>
+    </w:lvl>
+    <w:lvl w:ilvl="5" w:tplc="0410001B" w:tentative="1">
+      <w:start w:val="1"/>
+      <w:numFmt w:val="lowerRoman"/>
+      <w:lvlText w:val="%6."/>
+      <w:lvlJc w:val="right"/>
+      <w:pPr>
+        <w:ind w:left="5034" w:hanging="180"/>
+      </w:pPr>
+    </w:lvl>
+    <w:lvl w:ilvl="6" w:tplc="0410000F" w:tentative="1">
+      <w:start w:val="1"/>
+      <w:numFmt w:val="decimal"/>
+      <w:lvlText w:val="%7."/>
+      <w:lvlJc w:val="left"/>
+      <w:pPr>
+        <w:ind w:left="5754" w:hanging="360"/>
+      </w:pPr>
+    </w:lvl>
+    <w:lvl w:ilvl="7" w:tplc="04100019" w:tentative="1">
+      <w:start w:val="1"/>
+      <w:numFmt w:val="lowerLetter"/>
+      <w:lvlText w:val="%8."/>
+      <w:lvlJc w:val="left"/>
+      <w:pPr>
+        <w:ind w:left="6474" w:hanging="360"/>
+      </w:pPr>
+    </w:lvl>
+    <w:lvl w:ilvl="8" w:tplc="0410001B" w:tentative="1">
+      <w:start w:val="1"/>
+      <w:numFmt w:val="lowerRoman"/>
+      <w:lvlText w:val="%9."/>
+      <w:lvlJc w:val="right"/>
+      <w:pPr>
+        <w:ind w:left="7194" w:hanging="180"/>
+      </w:pPr>
+    </w:lvl>
+  </w:abstractNum>
+  <w:abstractNum w:abstractNumId="6" w15:restartNumberingAfterBreak="0">
     <w:nsid w:val="41A3439A"/>
     <w:multiLevelType w:val="multilevel"/>
     <w:tmpl w:val="ADDA2662"/>
@@ -1625,7 +2221,7 @@
       </w:rPr>
     </w:lvl>
   </w:abstractNum>
-  <w:abstractNum w:abstractNumId="5" w15:restartNumberingAfterBreak="0">
+  <w:abstractNum w:abstractNumId="7" w15:restartNumberingAfterBreak="0">
     <w:nsid w:val="4D6D1C03"/>
     <w:multiLevelType w:val="multilevel"/>
     <w:tmpl w:val="9BB2727A"/>
@@ -1746,7 +2342,7 @@
       </w:rPr>
     </w:lvl>
   </w:abstractNum>
-  <w:abstractNum w:abstractNumId="6" w15:restartNumberingAfterBreak="0">
+  <w:abstractNum w:abstractNumId="8" w15:restartNumberingAfterBreak="0">
     <w:nsid w:val="524B3EDB"/>
     <w:multiLevelType w:val="hybridMultilevel"/>
     <w:tmpl w:val="16CAB6A2"/>
@@ -1832,7 +2428,7 @@
       </w:pPr>
     </w:lvl>
   </w:abstractNum>
-  <w:abstractNum w:abstractNumId="7" w15:restartNumberingAfterBreak="0">
+  <w:abstractNum w:abstractNumId="9" w15:restartNumberingAfterBreak="0">
     <w:nsid w:val="577D1A4B"/>
     <w:multiLevelType w:val="multilevel"/>
     <w:tmpl w:val="9BB2727A"/>
@@ -1953,7 +2549,7 @@
       </w:rPr>
     </w:lvl>
   </w:abstractNum>
-  <w:abstractNum w:abstractNumId="8" w15:restartNumberingAfterBreak="0">
+  <w:abstractNum w:abstractNumId="10" w15:restartNumberingAfterBreak="0">
     <w:nsid w:val="5AF10F45"/>
     <w:multiLevelType w:val="multilevel"/>
     <w:tmpl w:val="ADDA2662"/>
@@ -2071,7 +2667,7 @@
       </w:rPr>
     </w:lvl>
   </w:abstractNum>
-  <w:abstractNum w:abstractNumId="9" w15:restartNumberingAfterBreak="0">
+  <w:abstractNum w:abstractNumId="11" w15:restartNumberingAfterBreak="0">
     <w:nsid w:val="679D327B"/>
     <w:multiLevelType w:val="multilevel"/>
     <w:tmpl w:val="9BB2727A"/>
@@ -2192,7 +2788,7 @@
       </w:rPr>
     </w:lvl>
   </w:abstractNum>
-  <w:abstractNum w:abstractNumId="10" w15:restartNumberingAfterBreak="0">
+  <w:abstractNum w:abstractNumId="12" w15:restartNumberingAfterBreak="0">
     <w:nsid w:val="6AF20827"/>
     <w:multiLevelType w:val="hybridMultilevel"/>
     <w:tmpl w:val="089CA82E"/>
@@ -2305,7 +2901,7 @@
       </w:rPr>
     </w:lvl>
   </w:abstractNum>
-  <w:abstractNum w:abstractNumId="11" w15:restartNumberingAfterBreak="0">
+  <w:abstractNum w:abstractNumId="13" w15:restartNumberingAfterBreak="0">
     <w:nsid w:val="6B5B4A97"/>
     <w:multiLevelType w:val="hybridMultilevel"/>
     <w:tmpl w:val="A67208D2"/>
@@ -2418,7 +3014,7 @@
       </w:rPr>
     </w:lvl>
   </w:abstractNum>
-  <w:abstractNum w:abstractNumId="12" w15:restartNumberingAfterBreak="0">
+  <w:abstractNum w:abstractNumId="14" w15:restartNumberingAfterBreak="0">
     <w:nsid w:val="6F1E2293"/>
     <w:multiLevelType w:val="multilevel"/>
     <w:tmpl w:val="9BB2727A"/>
@@ -2539,7 +3135,7 @@
       </w:rPr>
     </w:lvl>
   </w:abstractNum>
-  <w:abstractNum w:abstractNumId="13" w15:restartNumberingAfterBreak="0">
+  <w:abstractNum w:abstractNumId="15" w15:restartNumberingAfterBreak="0">
     <w:nsid w:val="787C6E73"/>
     <w:multiLevelType w:val="hybridMultilevel"/>
     <w:tmpl w:val="BD0AA300"/>
@@ -2652,7 +3248,7 @@
       </w:rPr>
     </w:lvl>
   </w:abstractNum>
-  <w:abstractNum w:abstractNumId="14" w15:restartNumberingAfterBreak="0">
+  <w:abstractNum w:abstractNumId="16" w15:restartNumberingAfterBreak="0">
     <w:nsid w:val="7C8557E1"/>
     <w:multiLevelType w:val="multilevel"/>
     <w:tmpl w:val="9BB2727A"/>
@@ -2774,49 +3370,55 @@
     </w:lvl>
   </w:abstractNum>
   <w:num w:numId="1">
+    <w:abstractNumId w:val="10"/>
+  </w:num>
+  <w:num w:numId="2">
     <w:abstractNumId w:val="8"/>
   </w:num>
-  <w:num w:numId="2">
+  <w:num w:numId="3">
+    <w:abstractNumId w:val="12"/>
+  </w:num>
+  <w:num w:numId="4">
+    <w:abstractNumId w:val="3"/>
+  </w:num>
+  <w:num w:numId="5">
+    <w:abstractNumId w:val="2"/>
+  </w:num>
+  <w:num w:numId="6">
     <w:abstractNumId w:val="6"/>
   </w:num>
-  <w:num w:numId="3">
-    <w:abstractNumId w:val="10"/>
+  <w:num w:numId="7">
+    <w:abstractNumId w:val="7"/>
   </w:num>
-  <w:num w:numId="4">
-    <w:abstractNumId w:val="2"/>
+  <w:num w:numId="8">
+    <w:abstractNumId w:val="4"/>
   </w:num>
-  <w:num w:numId="5">
+  <w:num w:numId="9">
+    <w:abstractNumId w:val="16"/>
+  </w:num>
+  <w:num w:numId="10">
+    <w:abstractNumId w:val="11"/>
+  </w:num>
+  <w:num w:numId="11">
     <w:abstractNumId w:val="1"/>
   </w:num>
-  <w:num w:numId="6">
-    <w:abstractNumId w:val="4"/>
+  <w:num w:numId="12">
+    <w:abstractNumId w:val="14"/>
   </w:num>
-  <w:num w:numId="7">
+  <w:num w:numId="13">
+    <w:abstractNumId w:val="9"/>
+  </w:num>
+  <w:num w:numId="14">
+    <w:abstractNumId w:val="13"/>
+  </w:num>
+  <w:num w:numId="15">
+    <w:abstractNumId w:val="15"/>
+  </w:num>
+  <w:num w:numId="16">
     <w:abstractNumId w:val="5"/>
   </w:num>
-  <w:num w:numId="8">
-    <w:abstractNumId w:val="3"/>
-  </w:num>
-  <w:num w:numId="9">
-    <w:abstractNumId w:val="14"/>
-  </w:num>
-  <w:num w:numId="10">
-    <w:abstractNumId w:val="9"/>
-  </w:num>
-  <w:num w:numId="11">
+  <w:num w:numId="17">
     <w:abstractNumId w:val="0"/>
-  </w:num>
-  <w:num w:numId="12">
-    <w:abstractNumId w:val="12"/>
-  </w:num>
-  <w:num w:numId="13">
-    <w:abstractNumId w:val="7"/>
-  </w:num>
-  <w:num w:numId="14">
-    <w:abstractNumId w:val="11"/>
-  </w:num>
-  <w:num w:numId="15">
-    <w:abstractNumId w:val="13"/>
   </w:num>
 </w:numbering>
 </file>
@@ -2838,7 +3440,7 @@
       </w:pPr>
     </w:pPrDefault>
   </w:docDefaults>
-  <w:latentStyles w:defLockedState="0" w:defUIPriority="99" w:defSemiHidden="0" w:defUnhideWhenUsed="0" w:defQFormat="0" w:count="377">
+  <w:latentStyles w:defLockedState="0" w:defUIPriority="99" w:defSemiHidden="0" w:defUnhideWhenUsed="0" w:defQFormat="0" w:count="376">
     <w:lsdException w:name="Normal" w:uiPriority="0" w:qFormat="1"/>
     <w:lsdException w:name="heading 1" w:uiPriority="9" w:qFormat="1"/>
     <w:lsdException w:name="heading 2" w:semiHidden="1" w:uiPriority="9" w:unhideWhenUsed="1" w:qFormat="1"/>
@@ -2944,6 +3546,7 @@
     <w:lsdException w:name="HTML Sample" w:semiHidden="1" w:unhideWhenUsed="1"/>
     <w:lsdException w:name="HTML Typewriter" w:semiHidden="1" w:unhideWhenUsed="1"/>
     <w:lsdException w:name="HTML Variable" w:semiHidden="1" w:unhideWhenUsed="1"/>
+    <w:lsdException w:name="Normal Table" w:semiHidden="1" w:unhideWhenUsed="1"/>
     <w:lsdException w:name="annotation subject" w:semiHidden="1" w:unhideWhenUsed="1"/>
     <w:lsdException w:name="No List" w:semiHidden="1" w:unhideWhenUsed="1"/>
     <w:lsdException w:name="Outline List 1" w:semiHidden="1" w:unhideWhenUsed="1"/>
@@ -2989,9 +3592,11 @@
     <w:lsdException w:name="Table Subtle 1" w:semiHidden="1" w:unhideWhenUsed="1"/>
     <w:lsdException w:name="Table Subtle 2" w:semiHidden="1" w:unhideWhenUsed="1"/>
     <w:lsdException w:name="Table Web 1" w:semiHidden="1" w:unhideWhenUsed="1"/>
+    <w:lsdException w:name="Table Web 2" w:semiHidden="1" w:unhideWhenUsed="1"/>
     <w:lsdException w:name="Table Web 3" w:semiHidden="1" w:unhideWhenUsed="1"/>
     <w:lsdException w:name="Balloon Text" w:semiHidden="1" w:unhideWhenUsed="1"/>
     <w:lsdException w:name="Table Grid" w:uiPriority="39"/>
+    <w:lsdException w:name="Table Theme" w:semiHidden="1" w:unhideWhenUsed="1"/>
     <w:lsdException w:name="Placeholder Text" w:semiHidden="1"/>
     <w:lsdException w:name="No Spacing" w:uiPriority="1" w:qFormat="1"/>
     <w:lsdException w:name="Light Shading" w:uiPriority="60"/>
@@ -3212,7 +3817,6 @@
     <w:lsdException w:name="Hashtag" w:semiHidden="1" w:unhideWhenUsed="1"/>
     <w:lsdException w:name="Unresolved Mention" w:semiHidden="1" w:unhideWhenUsed="1"/>
     <w:lsdException w:name="Smart Link" w:semiHidden="1" w:unhideWhenUsed="1"/>
-    <w:lsdException w:name="Smart Link Error" w:semiHidden="1" w:unhideWhenUsed="1"/>
   </w:latentStyles>
   <w:style w:type="paragraph" w:default="1" w:styleId="Normale">
     <w:name w:val="Normal"/>

</xml_diff>

<commit_message>
Aggiunta persistenza dei dati e hw/sw mapping
</commit_message>
<xml_diff>
--- a/Deliverables/SystemDesign_EasyJob.docx
+++ b/Deliverables/SystemDesign_EasyJob.docx
@@ -416,39 +416,7 @@
           <w:sz w:val="24"/>
           <w:szCs w:val="24"/>
         </w:rPr>
-        <w:t xml:space="preserve">RAD: </w:t>
-      </w:r>
-      <w:proofErr w:type="spellStart"/>
-      <w:r>
-        <w:rPr>
-          <w:sz w:val="24"/>
-          <w:szCs w:val="24"/>
-        </w:rPr>
-        <w:t>Requirements</w:t>
-      </w:r>
-      <w:proofErr w:type="spellEnd"/>
-      <w:r>
-        <w:rPr>
-          <w:sz w:val="24"/>
-          <w:szCs w:val="24"/>
-        </w:rPr>
-        <w:t xml:space="preserve"> Analysis </w:t>
-      </w:r>
-      <w:proofErr w:type="spellStart"/>
-      <w:r>
-        <w:rPr>
-          <w:sz w:val="24"/>
-          <w:szCs w:val="24"/>
-        </w:rPr>
-        <w:t>Document</w:t>
-      </w:r>
-      <w:proofErr w:type="spellEnd"/>
-      <w:r>
-        <w:rPr>
-          <w:sz w:val="24"/>
-          <w:szCs w:val="24"/>
-        </w:rPr>
-        <w:t>.</w:t>
+        <w:t>RAD: Requirements Analysis Document.</w:t>
       </w:r>
     </w:p>
     <w:p>
@@ -468,23 +436,7 @@
           <w:sz w:val="24"/>
           <w:szCs w:val="24"/>
         </w:rPr>
-        <w:t xml:space="preserve">SDD: System Design </w:t>
-      </w:r>
-      <w:proofErr w:type="spellStart"/>
-      <w:r>
-        <w:rPr>
-          <w:sz w:val="24"/>
-          <w:szCs w:val="24"/>
-        </w:rPr>
-        <w:t>Document</w:t>
-      </w:r>
-      <w:proofErr w:type="spellEnd"/>
-      <w:r>
-        <w:rPr>
-          <w:sz w:val="24"/>
-          <w:szCs w:val="24"/>
-        </w:rPr>
-        <w:t>.</w:t>
+        <w:t>SDD: System Design Document.</w:t>
       </w:r>
     </w:p>
     <w:p>
@@ -504,23 +456,7 @@
           <w:sz w:val="24"/>
           <w:szCs w:val="24"/>
         </w:rPr>
-        <w:t xml:space="preserve">ODD: Object Design </w:t>
-      </w:r>
-      <w:proofErr w:type="spellStart"/>
-      <w:r>
-        <w:rPr>
-          <w:sz w:val="24"/>
-          <w:szCs w:val="24"/>
-        </w:rPr>
-        <w:t>Document</w:t>
-      </w:r>
-      <w:proofErr w:type="spellEnd"/>
-      <w:r>
-        <w:rPr>
-          <w:sz w:val="24"/>
-          <w:szCs w:val="24"/>
-        </w:rPr>
-        <w:t>.</w:t>
+        <w:t>ODD: Object Design Document.</w:t>
       </w:r>
     </w:p>
     <w:p>
@@ -562,21 +498,12 @@
         </w:rPr>
         <w:t xml:space="preserve">MVC: Model </w:t>
       </w:r>
-      <w:proofErr w:type="spellStart"/>
-      <w:r>
-        <w:rPr>
-          <w:sz w:val="24"/>
-          <w:szCs w:val="24"/>
-        </w:rPr>
-        <w:t>View</w:t>
-      </w:r>
-      <w:proofErr w:type="spellEnd"/>
-      <w:r>
-        <w:rPr>
-          <w:sz w:val="24"/>
-          <w:szCs w:val="24"/>
-        </w:rPr>
-        <w:t xml:space="preserve"> Control</w:t>
+      <w:r>
+        <w:rPr>
+          <w:sz w:val="24"/>
+          <w:szCs w:val="24"/>
+        </w:rPr>
+        <w:t>View Control</w:t>
       </w:r>
       <w:r>
         <w:rPr>
@@ -598,21 +525,12 @@
           <w:szCs w:val="24"/>
         </w:rPr>
       </w:pPr>
-      <w:proofErr w:type="spellStart"/>
-      <w:r>
-        <w:rPr>
-          <w:sz w:val="24"/>
-          <w:szCs w:val="24"/>
-        </w:rPr>
-        <w:t>Greenfield</w:t>
-      </w:r>
-      <w:proofErr w:type="spellEnd"/>
-      <w:r>
-        <w:rPr>
-          <w:sz w:val="24"/>
-          <w:szCs w:val="24"/>
-        </w:rPr>
-        <w:t xml:space="preserve"> engineering:</w:t>
+      <w:r>
+        <w:rPr>
+          <w:sz w:val="24"/>
+          <w:szCs w:val="24"/>
+        </w:rPr>
+        <w:t>Greenfield engineering:</w:t>
       </w:r>
       <w:r>
         <w:rPr>
@@ -707,71 +625,7 @@
           <w:sz w:val="24"/>
           <w:szCs w:val="24"/>
         </w:rPr>
-        <w:t xml:space="preserve">Bernd </w:t>
-      </w:r>
-      <w:proofErr w:type="spellStart"/>
-      <w:r>
-        <w:rPr>
-          <w:sz w:val="24"/>
-          <w:szCs w:val="24"/>
-        </w:rPr>
-        <w:t>Bruegge</w:t>
-      </w:r>
-      <w:proofErr w:type="spellEnd"/>
-      <w:r>
-        <w:rPr>
-          <w:sz w:val="24"/>
-          <w:szCs w:val="24"/>
-        </w:rPr>
-        <w:t xml:space="preserve"> &amp; Allen H. </w:t>
-      </w:r>
-      <w:proofErr w:type="spellStart"/>
-      <w:r>
-        <w:rPr>
-          <w:sz w:val="24"/>
-          <w:szCs w:val="24"/>
-        </w:rPr>
-        <w:t>Dutoit</w:t>
-      </w:r>
-      <w:proofErr w:type="spellEnd"/>
-      <w:r>
-        <w:rPr>
-          <w:sz w:val="24"/>
-          <w:szCs w:val="24"/>
-        </w:rPr>
-        <w:t xml:space="preserve">, Object </w:t>
-      </w:r>
-      <w:proofErr w:type="spellStart"/>
-      <w:r>
-        <w:rPr>
-          <w:sz w:val="24"/>
-          <w:szCs w:val="24"/>
-        </w:rPr>
-        <w:t>Oriented</w:t>
-      </w:r>
-      <w:proofErr w:type="spellEnd"/>
-      <w:r>
-        <w:rPr>
-          <w:sz w:val="24"/>
-          <w:szCs w:val="24"/>
-        </w:rPr>
-        <w:t xml:space="preserve"> Software Engineering: Using UML, Patterns and Java, (2nd </w:t>
-      </w:r>
-      <w:proofErr w:type="spellStart"/>
-      <w:r>
-        <w:rPr>
-          <w:sz w:val="24"/>
-          <w:szCs w:val="24"/>
-        </w:rPr>
-        <w:t>Prentice</w:t>
-      </w:r>
-      <w:proofErr w:type="spellEnd"/>
-      <w:r>
-        <w:rPr>
-          <w:sz w:val="24"/>
-          <w:szCs w:val="24"/>
-        </w:rPr>
-        <w:t xml:space="preserve"> Hall, 2003).</w:t>
+        <w:t>Bernd Bruegge &amp; Allen H. Dutoit, Object Oriented Software Engineering: Using UML, Patterns and Java, (2nd Prentice Hall, 2003).</w:t>
       </w:r>
     </w:p>
     <w:p>
@@ -841,7 +695,6 @@
           <w:szCs w:val="28"/>
         </w:rPr>
       </w:pPr>
-      <w:proofErr w:type="spellStart"/>
       <w:r>
         <w:rPr>
           <w:b/>
@@ -851,7 +704,6 @@
         </w:rPr>
         <w:t>Overview</w:t>
       </w:r>
-      <w:proofErr w:type="spellEnd"/>
     </w:p>
     <w:p>
       <w:pPr>
@@ -1295,8 +1147,6 @@
         </w:rPr>
         <w:t xml:space="preserve"> </w:t>
       </w:r>
-      <w:bookmarkStart w:id="0" w:name="_GoBack"/>
-      <w:bookmarkEnd w:id="0"/>
       <w:r>
         <w:rPr>
           <w:sz w:val="24"/>
@@ -1411,12 +1261,424 @@
     <w:p>
       <w:pPr>
         <w:pStyle w:val="Paragrafoelenco"/>
-        <w:ind w:left="1140"/>
+        <w:rPr>
+          <w:sz w:val="24"/>
+          <w:szCs w:val="24"/>
+        </w:rPr>
+      </w:pPr>
+    </w:p>
+    <w:p>
+      <w:pPr>
+        <w:pStyle w:val="Paragrafoelenco"/>
+        <w:rPr>
+          <w:sz w:val="24"/>
+          <w:szCs w:val="24"/>
+        </w:rPr>
+      </w:pPr>
+    </w:p>
+    <w:p>
+      <w:pPr>
+        <w:pStyle w:val="Paragrafoelenco"/>
+        <w:rPr>
+          <w:sz w:val="24"/>
+          <w:szCs w:val="24"/>
+        </w:rPr>
+      </w:pPr>
+    </w:p>
+    <w:p>
+      <w:pPr>
+        <w:pStyle w:val="Paragrafoelenco"/>
+        <w:rPr>
+          <w:sz w:val="24"/>
+          <w:szCs w:val="24"/>
+        </w:rPr>
+      </w:pPr>
+    </w:p>
+    <w:p>
+      <w:pPr>
+        <w:pStyle w:val="Paragrafoelenco"/>
+        <w:rPr>
+          <w:sz w:val="24"/>
+          <w:szCs w:val="24"/>
+        </w:rPr>
+      </w:pPr>
+    </w:p>
+    <w:p>
+      <w:pPr>
+        <w:pStyle w:val="Paragrafoelenco"/>
+        <w:rPr>
+          <w:sz w:val="24"/>
+          <w:szCs w:val="24"/>
+        </w:rPr>
+      </w:pPr>
+    </w:p>
+    <w:p>
+      <w:pPr>
+        <w:pStyle w:val="Paragrafoelenco"/>
+        <w:rPr>
+          <w:sz w:val="24"/>
+          <w:szCs w:val="24"/>
+        </w:rPr>
+      </w:pPr>
+    </w:p>
+    <w:p>
+      <w:pPr>
+        <w:pStyle w:val="Paragrafoelenco"/>
+        <w:rPr>
+          <w:sz w:val="24"/>
+          <w:szCs w:val="24"/>
+        </w:rPr>
+      </w:pPr>
+    </w:p>
+    <w:p>
+      <w:pPr>
+        <w:pStyle w:val="Paragrafoelenco"/>
+        <w:numPr>
+          <w:ilvl w:val="1"/>
+          <w:numId w:val="1"/>
+        </w:numPr>
         <w:rPr>
           <w:b/>
           <w:bCs/>
-          <w:sz w:val="28"/>
-          <w:szCs w:val="28"/>
+          <w:sz w:val="24"/>
+          <w:szCs w:val="24"/>
+        </w:rPr>
+      </w:pPr>
+      <w:r>
+        <w:rPr>
+          <w:b/>
+          <w:bCs/>
+          <w:sz w:val="24"/>
+          <w:szCs w:val="24"/>
+        </w:rPr>
+        <w:lastRenderedPageBreak/>
+        <w:t>Diagramma di Deployment</w:t>
+      </w:r>
+    </w:p>
+    <w:p>
+      <w:pPr>
+        <w:pStyle w:val="Paragrafoelenco"/>
+        <w:numPr>
+          <w:ilvl w:val="1"/>
+          <w:numId w:val="1"/>
+        </w:numPr>
+        <w:rPr>
+          <w:b/>
+          <w:bCs/>
+          <w:sz w:val="24"/>
+          <w:szCs w:val="24"/>
+        </w:rPr>
+      </w:pPr>
+      <w:r>
+        <w:rPr>
+          <w:b/>
+          <w:bCs/>
+          <w:sz w:val="24"/>
+          <w:szCs w:val="24"/>
+        </w:rPr>
+        <w:t>Mapping Hardware-Software</w:t>
+      </w:r>
+    </w:p>
+    <w:p>
+      <w:pPr>
+        <w:pStyle w:val="Paragrafoelenco"/>
+        <w:ind w:left="1140"/>
+        <w:rPr>
+          <w:b/>
+          <w:bCs/>
+          <w:sz w:val="24"/>
+          <w:szCs w:val="24"/>
+        </w:rPr>
+      </w:pPr>
+      <w:r>
+        <w:rPr>
+          <w:noProof/>
+        </w:rPr>
+        <w:drawing>
+          <wp:inline distT="0" distB="0" distL="0" distR="0" wp14:anchorId="716A372B" wp14:editId="014E1430">
+            <wp:extent cx="3931285" cy="1711325"/>
+            <wp:effectExtent l="0" t="0" r="0" b="3175"/>
+            <wp:docPr id="2" name="Immagine 2"/>
+            <wp:cNvGraphicFramePr>
+              <a:graphicFrameLocks xmlns:a="http://schemas.openxmlformats.org/drawingml/2006/main" noChangeAspect="1"/>
+            </wp:cNvGraphicFramePr>
+            <a:graphic xmlns:a="http://schemas.openxmlformats.org/drawingml/2006/main">
+              <a:graphicData uri="http://schemas.openxmlformats.org/drawingml/2006/picture">
+                <pic:pic xmlns:pic="http://schemas.openxmlformats.org/drawingml/2006/picture">
+                  <pic:nvPicPr>
+                    <pic:cNvPr id="0" name="Picture 1"/>
+                    <pic:cNvPicPr>
+                      <a:picLocks noChangeAspect="1" noChangeArrowheads="1"/>
+                    </pic:cNvPicPr>
+                  </pic:nvPicPr>
+                  <pic:blipFill>
+                    <a:blip r:embed="rId6">
+                      <a:extLst>
+                        <a:ext uri="{28A0092B-C50C-407E-A947-70E740481C1C}">
+                          <a14:useLocalDpi xmlns:a14="http://schemas.microsoft.com/office/drawing/2010/main" val="0"/>
+                        </a:ext>
+                      </a:extLst>
+                    </a:blip>
+                    <a:srcRect/>
+                    <a:stretch>
+                      <a:fillRect/>
+                    </a:stretch>
+                  </pic:blipFill>
+                  <pic:spPr bwMode="auto">
+                    <a:xfrm>
+                      <a:off x="0" y="0"/>
+                      <a:ext cx="3931285" cy="1711325"/>
+                    </a:xfrm>
+                    <a:prstGeom prst="rect">
+                      <a:avLst/>
+                    </a:prstGeom>
+                    <a:noFill/>
+                    <a:ln>
+                      <a:noFill/>
+                    </a:ln>
+                  </pic:spPr>
+                </pic:pic>
+              </a:graphicData>
+            </a:graphic>
+          </wp:inline>
+        </w:drawing>
+      </w:r>
+      <w:bookmarkStart w:id="0" w:name="_GoBack"/>
+      <w:bookmarkEnd w:id="0"/>
+    </w:p>
+    <w:p>
+      <w:pPr>
+        <w:pStyle w:val="Paragrafoelenco"/>
+        <w:ind w:left="1140"/>
+        <w:rPr>
+          <w:sz w:val="24"/>
+          <w:szCs w:val="24"/>
+        </w:rPr>
+      </w:pPr>
+      <w:r>
+        <w:rPr>
+          <w:sz w:val="24"/>
+          <w:szCs w:val="24"/>
+        </w:rPr>
+        <w:t>Il sistema che si vuole realizzare sarà installato su una macchina che fungerà da server, sarà quindi provvista di un Web Server ed un DBMS.</w:t>
+      </w:r>
+    </w:p>
+    <w:p>
+      <w:pPr>
+        <w:pStyle w:val="Paragrafoelenco"/>
+        <w:ind w:left="1140"/>
+        <w:rPr>
+          <w:sz w:val="24"/>
+          <w:szCs w:val="24"/>
+        </w:rPr>
+      </w:pPr>
+      <w:r>
+        <w:rPr>
+          <w:sz w:val="24"/>
+          <w:szCs w:val="24"/>
+        </w:rPr>
+        <w:t>Il client sarà un qualsiasi personal computer provvisto di un browser ed una connessione ad internet.</w:t>
+      </w:r>
+    </w:p>
+    <w:p>
+      <w:pPr>
+        <w:pStyle w:val="Paragrafoelenco"/>
+        <w:ind w:left="1140"/>
+        <w:rPr>
+          <w:sz w:val="24"/>
+          <w:szCs w:val="24"/>
+        </w:rPr>
+      </w:pPr>
+    </w:p>
+    <w:p>
+      <w:pPr>
+        <w:pStyle w:val="Paragrafoelenco"/>
+        <w:numPr>
+          <w:ilvl w:val="0"/>
+          <w:numId w:val="1"/>
+        </w:numPr>
+        <w:rPr>
+          <w:b/>
+          <w:bCs/>
+          <w:sz w:val="36"/>
+          <w:szCs w:val="36"/>
+        </w:rPr>
+      </w:pPr>
+      <w:r>
+        <w:rPr>
+          <w:b/>
+          <w:bCs/>
+          <w:sz w:val="36"/>
+          <w:szCs w:val="36"/>
+        </w:rPr>
+        <w:t>Gestione persistente dei dati</w:t>
+      </w:r>
+    </w:p>
+    <w:p>
+      <w:pPr>
+        <w:pStyle w:val="Paragrafoelenco"/>
+        <w:ind w:left="1140"/>
+        <w:rPr>
+          <w:sz w:val="24"/>
+          <w:szCs w:val="24"/>
+        </w:rPr>
+      </w:pPr>
+      <w:r>
+        <w:rPr>
+          <w:sz w:val="24"/>
+          <w:szCs w:val="24"/>
+        </w:rPr>
+        <w:t>Per la persistenza dei dati, si è pensato di utilizzare un database</w:t>
+      </w:r>
+      <w:r>
+        <w:rPr>
+          <w:sz w:val="24"/>
+          <w:szCs w:val="24"/>
+        </w:rPr>
+        <w:t xml:space="preserve"> piuttosto che un file, la scelta è basta sul fatto si necessita di un’organizzazione logica dei dati, di sicurezza per l’utilizzo e gestione dei dati sensibili.</w:t>
+      </w:r>
+    </w:p>
+    <w:p>
+      <w:pPr>
+        <w:pStyle w:val="Paragrafoelenco"/>
+        <w:ind w:left="1140"/>
+        <w:rPr>
+          <w:sz w:val="24"/>
+          <w:szCs w:val="24"/>
+        </w:rPr>
+      </w:pPr>
+      <w:r>
+        <w:rPr>
+          <w:sz w:val="24"/>
+          <w:szCs w:val="24"/>
+        </w:rPr>
+        <w:t>inoltre la scelta è influenzata dal fatto che i dati sono accessibili in concorrenza da più più utenti che li richiedono.</w:t>
+      </w:r>
+    </w:p>
+    <w:p>
+      <w:pPr>
+        <w:pStyle w:val="Paragrafoelenco"/>
+        <w:ind w:left="1140"/>
+        <w:rPr>
+          <w:sz w:val="24"/>
+          <w:szCs w:val="24"/>
+        </w:rPr>
+      </w:pPr>
+      <w:r>
+        <w:rPr>
+          <w:sz w:val="24"/>
+          <w:szCs w:val="24"/>
+        </w:rPr>
+        <w:t>I dati che saranno resi persistenti sono (Riferimenti RAD, sezione: “Class Diagram”)</w:t>
+      </w:r>
+    </w:p>
+    <w:p>
+      <w:pPr>
+        <w:pStyle w:val="Paragrafoelenco"/>
+        <w:numPr>
+          <w:ilvl w:val="0"/>
+          <w:numId w:val="19"/>
+        </w:numPr>
+        <w:rPr>
+          <w:sz w:val="24"/>
+          <w:szCs w:val="24"/>
+        </w:rPr>
+      </w:pPr>
+      <w:r>
+        <w:rPr>
+          <w:sz w:val="24"/>
+          <w:szCs w:val="24"/>
+        </w:rPr>
+        <w:t xml:space="preserve">Inoccupato, Azienda, Moderatore Annunci, Amministratore </w:t>
+      </w:r>
+    </w:p>
+    <w:p>
+      <w:pPr>
+        <w:pStyle w:val="Paragrafoelenco"/>
+        <w:numPr>
+          <w:ilvl w:val="0"/>
+          <w:numId w:val="19"/>
+        </w:numPr>
+        <w:rPr>
+          <w:sz w:val="24"/>
+          <w:szCs w:val="24"/>
+        </w:rPr>
+      </w:pPr>
+      <w:r>
+        <w:rPr>
+          <w:sz w:val="24"/>
+          <w:szCs w:val="24"/>
+        </w:rPr>
+        <w:t>Annunci</w:t>
+      </w:r>
+    </w:p>
+    <w:p>
+      <w:pPr>
+        <w:pStyle w:val="Paragrafoelenco"/>
+        <w:numPr>
+          <w:ilvl w:val="0"/>
+          <w:numId w:val="19"/>
+        </w:numPr>
+        <w:rPr>
+          <w:sz w:val="24"/>
+          <w:szCs w:val="24"/>
+        </w:rPr>
+      </w:pPr>
+      <w:r>
+        <w:rPr>
+          <w:sz w:val="24"/>
+          <w:szCs w:val="24"/>
+        </w:rPr>
+        <w:t>Segnalazioni</w:t>
+      </w:r>
+    </w:p>
+    <w:p>
+      <w:pPr>
+        <w:pStyle w:val="Paragrafoelenco"/>
+        <w:numPr>
+          <w:ilvl w:val="0"/>
+          <w:numId w:val="19"/>
+        </w:numPr>
+        <w:rPr>
+          <w:sz w:val="24"/>
+          <w:szCs w:val="24"/>
+        </w:rPr>
+      </w:pPr>
+      <w:r>
+        <w:rPr>
+          <w:sz w:val="24"/>
+          <w:szCs w:val="24"/>
+        </w:rPr>
+        <w:t>Invito</w:t>
+      </w:r>
+    </w:p>
+    <w:p>
+      <w:pPr>
+        <w:pStyle w:val="Paragrafoelenco"/>
+        <w:numPr>
+          <w:ilvl w:val="0"/>
+          <w:numId w:val="19"/>
+        </w:numPr>
+        <w:rPr>
+          <w:sz w:val="24"/>
+          <w:szCs w:val="24"/>
+        </w:rPr>
+      </w:pPr>
+      <w:r>
+        <w:rPr>
+          <w:sz w:val="24"/>
+          <w:szCs w:val="24"/>
+        </w:rPr>
+        <w:t>Candidature</w:t>
+      </w:r>
+    </w:p>
+    <w:p>
+      <w:pPr>
+        <w:pStyle w:val="Paragrafoelenco"/>
+        <w:ind w:left="1140"/>
+        <w:rPr>
+          <w:sz w:val="24"/>
+          <w:szCs w:val="24"/>
         </w:rPr>
       </w:pPr>
     </w:p>
@@ -2668,6 +2930,92 @@
     </w:lvl>
   </w:abstractNum>
   <w:abstractNum w:abstractNumId="11" w15:restartNumberingAfterBreak="0">
+    <w:nsid w:val="615367FA"/>
+    <w:multiLevelType w:val="hybridMultilevel"/>
+    <w:tmpl w:val="6EBE0D74"/>
+    <w:lvl w:ilvl="0" w:tplc="0410000F">
+      <w:start w:val="1"/>
+      <w:numFmt w:val="decimal"/>
+      <w:lvlText w:val="%1."/>
+      <w:lvlJc w:val="left"/>
+      <w:pPr>
+        <w:ind w:left="1440" w:hanging="360"/>
+      </w:pPr>
+    </w:lvl>
+    <w:lvl w:ilvl="1" w:tplc="04100019" w:tentative="1">
+      <w:start w:val="1"/>
+      <w:numFmt w:val="lowerLetter"/>
+      <w:lvlText w:val="%2."/>
+      <w:lvlJc w:val="left"/>
+      <w:pPr>
+        <w:ind w:left="2160" w:hanging="360"/>
+      </w:pPr>
+    </w:lvl>
+    <w:lvl w:ilvl="2" w:tplc="0410001B" w:tentative="1">
+      <w:start w:val="1"/>
+      <w:numFmt w:val="lowerRoman"/>
+      <w:lvlText w:val="%3."/>
+      <w:lvlJc w:val="right"/>
+      <w:pPr>
+        <w:ind w:left="2880" w:hanging="180"/>
+      </w:pPr>
+    </w:lvl>
+    <w:lvl w:ilvl="3" w:tplc="0410000F" w:tentative="1">
+      <w:start w:val="1"/>
+      <w:numFmt w:val="decimal"/>
+      <w:lvlText w:val="%4."/>
+      <w:lvlJc w:val="left"/>
+      <w:pPr>
+        <w:ind w:left="3600" w:hanging="360"/>
+      </w:pPr>
+    </w:lvl>
+    <w:lvl w:ilvl="4" w:tplc="04100019" w:tentative="1">
+      <w:start w:val="1"/>
+      <w:numFmt w:val="lowerLetter"/>
+      <w:lvlText w:val="%5."/>
+      <w:lvlJc w:val="left"/>
+      <w:pPr>
+        <w:ind w:left="4320" w:hanging="360"/>
+      </w:pPr>
+    </w:lvl>
+    <w:lvl w:ilvl="5" w:tplc="0410001B" w:tentative="1">
+      <w:start w:val="1"/>
+      <w:numFmt w:val="lowerRoman"/>
+      <w:lvlText w:val="%6."/>
+      <w:lvlJc w:val="right"/>
+      <w:pPr>
+        <w:ind w:left="5040" w:hanging="180"/>
+      </w:pPr>
+    </w:lvl>
+    <w:lvl w:ilvl="6" w:tplc="0410000F" w:tentative="1">
+      <w:start w:val="1"/>
+      <w:numFmt w:val="decimal"/>
+      <w:lvlText w:val="%7."/>
+      <w:lvlJc w:val="left"/>
+      <w:pPr>
+        <w:ind w:left="5760" w:hanging="360"/>
+      </w:pPr>
+    </w:lvl>
+    <w:lvl w:ilvl="7" w:tplc="04100019" w:tentative="1">
+      <w:start w:val="1"/>
+      <w:numFmt w:val="lowerLetter"/>
+      <w:lvlText w:val="%8."/>
+      <w:lvlJc w:val="left"/>
+      <w:pPr>
+        <w:ind w:left="6480" w:hanging="360"/>
+      </w:pPr>
+    </w:lvl>
+    <w:lvl w:ilvl="8" w:tplc="0410001B" w:tentative="1">
+      <w:start w:val="1"/>
+      <w:numFmt w:val="lowerRoman"/>
+      <w:lvlText w:val="%9."/>
+      <w:lvlJc w:val="right"/>
+      <w:pPr>
+        <w:ind w:left="7200" w:hanging="180"/>
+      </w:pPr>
+    </w:lvl>
+  </w:abstractNum>
+  <w:abstractNum w:abstractNumId="12" w15:restartNumberingAfterBreak="0">
     <w:nsid w:val="679D327B"/>
     <w:multiLevelType w:val="multilevel"/>
     <w:tmpl w:val="9BB2727A"/>
@@ -2788,7 +3136,7 @@
       </w:rPr>
     </w:lvl>
   </w:abstractNum>
-  <w:abstractNum w:abstractNumId="12" w15:restartNumberingAfterBreak="0">
+  <w:abstractNum w:abstractNumId="13" w15:restartNumberingAfterBreak="0">
     <w:nsid w:val="6AF20827"/>
     <w:multiLevelType w:val="hybridMultilevel"/>
     <w:tmpl w:val="089CA82E"/>
@@ -2901,7 +3249,7 @@
       </w:rPr>
     </w:lvl>
   </w:abstractNum>
-  <w:abstractNum w:abstractNumId="13" w15:restartNumberingAfterBreak="0">
+  <w:abstractNum w:abstractNumId="14" w15:restartNumberingAfterBreak="0">
     <w:nsid w:val="6B5B4A97"/>
     <w:multiLevelType w:val="hybridMultilevel"/>
     <w:tmpl w:val="A67208D2"/>
@@ -3014,7 +3362,7 @@
       </w:rPr>
     </w:lvl>
   </w:abstractNum>
-  <w:abstractNum w:abstractNumId="14" w15:restartNumberingAfterBreak="0">
+  <w:abstractNum w:abstractNumId="15" w15:restartNumberingAfterBreak="0">
     <w:nsid w:val="6F1E2293"/>
     <w:multiLevelType w:val="multilevel"/>
     <w:tmpl w:val="9BB2727A"/>
@@ -3135,7 +3483,7 @@
       </w:rPr>
     </w:lvl>
   </w:abstractNum>
-  <w:abstractNum w:abstractNumId="15" w15:restartNumberingAfterBreak="0">
+  <w:abstractNum w:abstractNumId="16" w15:restartNumberingAfterBreak="0">
     <w:nsid w:val="787C6E73"/>
     <w:multiLevelType w:val="hybridMultilevel"/>
     <w:tmpl w:val="BD0AA300"/>
@@ -3248,7 +3596,7 @@
       </w:rPr>
     </w:lvl>
   </w:abstractNum>
-  <w:abstractNum w:abstractNumId="16" w15:restartNumberingAfterBreak="0">
+  <w:abstractNum w:abstractNumId="17" w15:restartNumberingAfterBreak="0">
     <w:nsid w:val="7C8557E1"/>
     <w:multiLevelType w:val="multilevel"/>
     <w:tmpl w:val="9BB2727A"/>
@@ -3366,6 +3714,119 @@
       </w:pPr>
       <w:rPr>
         <w:rFonts w:hint="default"/>
+      </w:rPr>
+    </w:lvl>
+  </w:abstractNum>
+  <w:abstractNum w:abstractNumId="18" w15:restartNumberingAfterBreak="0">
+    <w:nsid w:val="7D7012DF"/>
+    <w:multiLevelType w:val="hybridMultilevel"/>
+    <w:tmpl w:val="02560DBC"/>
+    <w:lvl w:ilvl="0" w:tplc="44529448">
+      <w:start w:val="6"/>
+      <w:numFmt w:val="bullet"/>
+      <w:lvlText w:val="-"/>
+      <w:lvlJc w:val="left"/>
+      <w:pPr>
+        <w:ind w:left="1500" w:hanging="360"/>
+      </w:pPr>
+      <w:rPr>
+        <w:rFonts w:ascii="Calibri" w:eastAsiaTheme="minorHAnsi" w:hAnsi="Calibri" w:cs="Calibri" w:hint="default"/>
+      </w:rPr>
+    </w:lvl>
+    <w:lvl w:ilvl="1" w:tplc="04100003" w:tentative="1">
+      <w:start w:val="1"/>
+      <w:numFmt w:val="bullet"/>
+      <w:lvlText w:val="o"/>
+      <w:lvlJc w:val="left"/>
+      <w:pPr>
+        <w:ind w:left="2220" w:hanging="360"/>
+      </w:pPr>
+      <w:rPr>
+        <w:rFonts w:ascii="Courier New" w:hAnsi="Courier New" w:cs="Courier New" w:hint="default"/>
+      </w:rPr>
+    </w:lvl>
+    <w:lvl w:ilvl="2" w:tplc="04100005" w:tentative="1">
+      <w:start w:val="1"/>
+      <w:numFmt w:val="bullet"/>
+      <w:lvlText w:val=""/>
+      <w:lvlJc w:val="left"/>
+      <w:pPr>
+        <w:ind w:left="2940" w:hanging="360"/>
+      </w:pPr>
+      <w:rPr>
+        <w:rFonts w:ascii="Wingdings" w:hAnsi="Wingdings" w:hint="default"/>
+      </w:rPr>
+    </w:lvl>
+    <w:lvl w:ilvl="3" w:tplc="04100001" w:tentative="1">
+      <w:start w:val="1"/>
+      <w:numFmt w:val="bullet"/>
+      <w:lvlText w:val=""/>
+      <w:lvlJc w:val="left"/>
+      <w:pPr>
+        <w:ind w:left="3660" w:hanging="360"/>
+      </w:pPr>
+      <w:rPr>
+        <w:rFonts w:ascii="Symbol" w:hAnsi="Symbol" w:hint="default"/>
+      </w:rPr>
+    </w:lvl>
+    <w:lvl w:ilvl="4" w:tplc="04100003" w:tentative="1">
+      <w:start w:val="1"/>
+      <w:numFmt w:val="bullet"/>
+      <w:lvlText w:val="o"/>
+      <w:lvlJc w:val="left"/>
+      <w:pPr>
+        <w:ind w:left="4380" w:hanging="360"/>
+      </w:pPr>
+      <w:rPr>
+        <w:rFonts w:ascii="Courier New" w:hAnsi="Courier New" w:cs="Courier New" w:hint="default"/>
+      </w:rPr>
+    </w:lvl>
+    <w:lvl w:ilvl="5" w:tplc="04100005" w:tentative="1">
+      <w:start w:val="1"/>
+      <w:numFmt w:val="bullet"/>
+      <w:lvlText w:val=""/>
+      <w:lvlJc w:val="left"/>
+      <w:pPr>
+        <w:ind w:left="5100" w:hanging="360"/>
+      </w:pPr>
+      <w:rPr>
+        <w:rFonts w:ascii="Wingdings" w:hAnsi="Wingdings" w:hint="default"/>
+      </w:rPr>
+    </w:lvl>
+    <w:lvl w:ilvl="6" w:tplc="04100001" w:tentative="1">
+      <w:start w:val="1"/>
+      <w:numFmt w:val="bullet"/>
+      <w:lvlText w:val=""/>
+      <w:lvlJc w:val="left"/>
+      <w:pPr>
+        <w:ind w:left="5820" w:hanging="360"/>
+      </w:pPr>
+      <w:rPr>
+        <w:rFonts w:ascii="Symbol" w:hAnsi="Symbol" w:hint="default"/>
+      </w:rPr>
+    </w:lvl>
+    <w:lvl w:ilvl="7" w:tplc="04100003" w:tentative="1">
+      <w:start w:val="1"/>
+      <w:numFmt w:val="bullet"/>
+      <w:lvlText w:val="o"/>
+      <w:lvlJc w:val="left"/>
+      <w:pPr>
+        <w:ind w:left="6540" w:hanging="360"/>
+      </w:pPr>
+      <w:rPr>
+        <w:rFonts w:ascii="Courier New" w:hAnsi="Courier New" w:cs="Courier New" w:hint="default"/>
+      </w:rPr>
+    </w:lvl>
+    <w:lvl w:ilvl="8" w:tplc="04100005" w:tentative="1">
+      <w:start w:val="1"/>
+      <w:numFmt w:val="bullet"/>
+      <w:lvlText w:val=""/>
+      <w:lvlJc w:val="left"/>
+      <w:pPr>
+        <w:ind w:left="7260" w:hanging="360"/>
+      </w:pPr>
+      <w:rPr>
+        <w:rFonts w:ascii="Wingdings" w:hAnsi="Wingdings" w:hint="default"/>
       </w:rPr>
     </w:lvl>
   </w:abstractNum>
@@ -3376,7 +3837,7 @@
     <w:abstractNumId w:val="8"/>
   </w:num>
   <w:num w:numId="3">
-    <w:abstractNumId w:val="12"/>
+    <w:abstractNumId w:val="13"/>
   </w:num>
   <w:num w:numId="4">
     <w:abstractNumId w:val="3"/>
@@ -3394,31 +3855,37 @@
     <w:abstractNumId w:val="4"/>
   </w:num>
   <w:num w:numId="9">
-    <w:abstractNumId w:val="16"/>
+    <w:abstractNumId w:val="17"/>
   </w:num>
   <w:num w:numId="10">
-    <w:abstractNumId w:val="11"/>
+    <w:abstractNumId w:val="12"/>
   </w:num>
   <w:num w:numId="11">
     <w:abstractNumId w:val="1"/>
   </w:num>
   <w:num w:numId="12">
-    <w:abstractNumId w:val="14"/>
+    <w:abstractNumId w:val="15"/>
   </w:num>
   <w:num w:numId="13">
     <w:abstractNumId w:val="9"/>
   </w:num>
   <w:num w:numId="14">
-    <w:abstractNumId w:val="13"/>
+    <w:abstractNumId w:val="14"/>
   </w:num>
   <w:num w:numId="15">
-    <w:abstractNumId w:val="15"/>
+    <w:abstractNumId w:val="16"/>
   </w:num>
   <w:num w:numId="16">
     <w:abstractNumId w:val="5"/>
   </w:num>
   <w:num w:numId="17">
     <w:abstractNumId w:val="0"/>
+  </w:num>
+  <w:num w:numId="18">
+    <w:abstractNumId w:val="11"/>
+  </w:num>
+  <w:num w:numId="19">
+    <w:abstractNumId w:val="18"/>
   </w:num>
 </w:numbering>
 </file>

</xml_diff>